<commit_message>
planification de l'itération 5
</commit_message>
<xml_diff>
--- a/Rapport/title.docx
+++ b/Rapport/title.docx
@@ -134,8 +134,6 @@
               </w:rPr>
               <w:t>Scotland</w:t>
             </w:r>
-            <w:bookmarkStart w:id="0" w:name="_GoBack"/>
-            <w:bookmarkEnd w:id="0"/>
             <w:r>
               <w:rPr>
                 <w:rFonts w:cs="SFSS2074"/>
@@ -321,7 +319,7 @@
                 <w:sz w:val="32"/>
                 <w:szCs w:val="32"/>
               </w:rPr>
-              <w:t>22 avril 2015</w:t>
+              <w:t>13 mai 2015</w:t>
             </w:r>
             <w:r>
               <w:rPr>
@@ -379,31 +377,45 @@
               </w:rPr>
               <w:t xml:space="preserve">M. </w:t>
             </w:r>
-            <w:proofErr w:type="spellStart"/>
-            <w:r>
-              <w:rPr>
-                <w:sz w:val="32"/>
-                <w:szCs w:val="32"/>
-              </w:rPr>
-              <w:t>Eric</w:t>
-            </w:r>
-            <w:proofErr w:type="spellEnd"/>
-            <w:r>
-              <w:rPr>
-                <w:sz w:val="32"/>
-                <w:szCs w:val="32"/>
-              </w:rPr>
-              <w:t xml:space="preserve"> </w:t>
-            </w:r>
-            <w:proofErr w:type="spellStart"/>
-            <w:r>
-              <w:rPr>
-                <w:sz w:val="32"/>
-                <w:szCs w:val="32"/>
-              </w:rPr>
-              <w:t>LeFrançois</w:t>
-            </w:r>
-            <w:proofErr w:type="spellEnd"/>
+            <w:r>
+              <w:rPr>
+                <w:sz w:val="32"/>
+                <w:szCs w:val="32"/>
+              </w:rPr>
+              <w:t>Eric Le</w:t>
+            </w:r>
+            <w:r>
+              <w:rPr>
+                <w:sz w:val="32"/>
+                <w:szCs w:val="32"/>
+              </w:rPr>
+              <w:t>f</w:t>
+            </w:r>
+            <w:bookmarkStart w:id="0" w:name="_GoBack"/>
+            <w:bookmarkEnd w:id="0"/>
+            <w:r>
+              <w:rPr>
+                <w:sz w:val="32"/>
+                <w:szCs w:val="32"/>
+              </w:rPr>
+              <w:t>rançois</w:t>
+            </w:r>
+          </w:p>
+          <w:p>
+            <w:pPr>
+              <w:jc w:val="center"/>
+              <w:rPr>
+                <w:sz w:val="32"/>
+                <w:szCs w:val="32"/>
+              </w:rPr>
+            </w:pPr>
+            <w:r>
+              <w:rPr>
+                <w:sz w:val="32"/>
+                <w:szCs w:val="32"/>
+              </w:rPr>
+              <w:t>Le collaborateur M. Christophe Greppin</w:t>
+            </w:r>
           </w:p>
         </w:tc>
       </w:tr>
@@ -1558,7 +1570,7 @@
 </file>
 
 <file path=customXml/itemProps1.xml><?xml version="1.0" encoding="utf-8"?>
-<ds:datastoreItem xmlns:ds="http://schemas.openxmlformats.org/officeDocument/2006/customXml" ds:itemID="{4441D005-BB33-4225-9809-C8512C5E790D}">
+<ds:datastoreItem xmlns:ds="http://schemas.openxmlformats.org/officeDocument/2006/customXml" ds:itemID="{8DB3C7E8-F890-4CF9-AC48-D3232A766862}">
   <ds:schemaRefs>
     <ds:schemaRef ds:uri="http://schemas.openxmlformats.org/officeDocument/2006/bibliography"/>
   </ds:schemaRefs>

</xml_diff>